<commit_message>
refactor FURPS table in exc 2 refactor adr in exc 4
</commit_message>
<xml_diff>
--- a/Exc4/ADR.docx
+++ b/Exc4/ADR.docx
@@ -262,7 +262,6 @@
             <w:vAlign w:val="center"/>
           </w:tcPr>
           <w:p>
-            <w:proofErr w:type="spellStart"/>
             <w:r>
               <w:rPr>
                 <w:rFonts w:ascii="Calibri" w:hAnsi="Calibri" w:cs="Calibri"/>
@@ -270,29 +269,8 @@
                 <w:bCs/>
                 <w:color w:val="000000"/>
               </w:rPr>
-              <w:t>Use</w:t>
-            </w:r>
-            <w:proofErr w:type="spellEnd"/>
-            <w:r>
-              <w:rPr>
-                <w:rFonts w:ascii="Calibri" w:hAnsi="Calibri" w:cs="Calibri"/>
-                <w:b/>
-                <w:bCs/>
-                <w:color w:val="000000"/>
-              </w:rPr>
-              <w:t xml:space="preserve"> </w:t>
-            </w:r>
-            <w:proofErr w:type="spellStart"/>
-            <w:r>
-              <w:rPr>
-                <w:rFonts w:ascii="Calibri" w:hAnsi="Calibri" w:cs="Calibri"/>
-                <w:b/>
-                <w:bCs/>
-                <w:color w:val="000000"/>
-              </w:rPr>
-              <w:t>Case</w:t>
-            </w:r>
-            <w:proofErr w:type="spellEnd"/>
+              <w:t>Use Case</w:t>
+            </w:r>
           </w:p>
         </w:tc>
         <w:tc>
@@ -384,7 +362,7 @@
                 <w:rFonts w:ascii="Calibri" w:hAnsi="Calibri" w:cs="Calibri"/>
                 <w:color w:val="000000"/>
               </w:rPr>
-              <w:t>Кол-центр, Партнёрский кол-центр</w:t>
+              <w:t>Банк, Партнёрский кол-центр, Система управления ставками</w:t>
             </w:r>
           </w:p>
         </w:tc>
@@ -411,7 +389,7 @@
                 <w:rFonts w:ascii="Calibri" w:hAnsi="Calibri" w:cs="Calibri"/>
                 <w:color w:val="000000"/>
               </w:rPr>
-              <w:t>Запрос ставки по депозиту</w:t>
+              <w:t>Автоматизация передачи ставок</w:t>
             </w:r>
           </w:p>
         </w:tc>
@@ -438,7 +416,7 @@
                 <w:rFonts w:ascii="Calibri" w:hAnsi="Calibri" w:cs="Calibri"/>
                 <w:color w:val="000000"/>
               </w:rPr>
-              <w:t>Кол-центр или партнёрский кол-центр запрашивает актуальную ставку по депозиту для клиента.</w:t>
+              <w:t>Система банка автоматически передаёт ставки партнёрскому кол-центру в заранее согласованном формате (например, через SFTP).</w:t>
             </w:r>
           </w:p>
         </w:tc>
@@ -502,7 +480,7 @@
                 <w:rFonts w:ascii="Calibri" w:hAnsi="Calibri" w:cs="Calibri"/>
                 <w:color w:val="000000"/>
               </w:rPr>
-              <w:t>Система управления ставками (RMS), Кол-центр</w:t>
+              <w:t>Кол-центр, Клиент</w:t>
             </w:r>
           </w:p>
         </w:tc>
@@ -529,7 +507,7 @@
                 <w:rFonts w:ascii="Calibri" w:hAnsi="Calibri" w:cs="Calibri"/>
                 <w:color w:val="000000"/>
               </w:rPr>
-              <w:t>Получение актуальной ставки из системы</w:t>
+              <w:t>Консультирование по ставкам</w:t>
             </w:r>
           </w:p>
         </w:tc>
@@ -556,7 +534,7 @@
                 <w:rFonts w:ascii="Calibri" w:hAnsi="Calibri" w:cs="Calibri"/>
                 <w:color w:val="000000"/>
               </w:rPr>
-              <w:t>Система управления ставками (RMS) передаёт актуальную ставку на депозит в кол-центр.</w:t>
+              <w:t>Кол-центр консультирует клиента по актуальным ставкам депозитов и возможным условиям.</w:t>
             </w:r>
           </w:p>
         </w:tc>
@@ -594,360 +572,6 @@
                 <w:color w:val="000000"/>
               </w:rPr>
               <w:t>3</w:t>
-            </w:r>
-          </w:p>
-        </w:tc>
-        <w:tc>
-          <w:tcPr>
-            <w:tcW w:w="2295" w:type="dxa"/>
-            <w:tcBorders>
-              <w:top w:val="single" w:sz="8" w:space="0" w:color="000000"/>
-              <w:left w:val="single" w:sz="8" w:space="0" w:color="000000"/>
-              <w:bottom w:val="single" w:sz="8" w:space="0" w:color="000000"/>
-              <w:right w:val="single" w:sz="8" w:space="0" w:color="000000"/>
-            </w:tcBorders>
-            <w:tcMar>
-              <w:top w:w="100" w:type="dxa"/>
-              <w:left w:w="100" w:type="dxa"/>
-              <w:bottom w:w="100" w:type="dxa"/>
-              <w:right w:w="100" w:type="dxa"/>
-            </w:tcMar>
-            <w:vAlign w:val="center"/>
-          </w:tcPr>
-          <w:p>
-            <w:r>
-              <w:rPr>
-                <w:rFonts w:ascii="Calibri" w:hAnsi="Calibri" w:cs="Calibri"/>
-                <w:color w:val="000000"/>
-              </w:rPr>
-              <w:t>Система управления ставками (RMS), Партнёрский кол-центр</w:t>
-            </w:r>
-          </w:p>
-        </w:tc>
-        <w:tc>
-          <w:tcPr>
-            <w:tcW w:w="2485" w:type="dxa"/>
-            <w:tcBorders>
-              <w:top w:val="single" w:sz="8" w:space="0" w:color="000000"/>
-              <w:left w:val="single" w:sz="8" w:space="0" w:color="000000"/>
-              <w:bottom w:val="single" w:sz="8" w:space="0" w:color="000000"/>
-              <w:right w:val="single" w:sz="8" w:space="0" w:color="000000"/>
-            </w:tcBorders>
-            <w:tcMar>
-              <w:top w:w="100" w:type="dxa"/>
-              <w:left w:w="100" w:type="dxa"/>
-              <w:bottom w:w="100" w:type="dxa"/>
-              <w:right w:w="100" w:type="dxa"/>
-            </w:tcMar>
-            <w:vAlign w:val="center"/>
-          </w:tcPr>
-          <w:p>
-            <w:r>
-              <w:rPr>
-                <w:rFonts w:ascii="Calibri" w:hAnsi="Calibri" w:cs="Calibri"/>
-                <w:color w:val="000000"/>
-              </w:rPr>
-              <w:t>Получение ставки для партнёрского кол-центра</w:t>
-            </w:r>
-          </w:p>
-        </w:tc>
-        <w:tc>
-          <w:tcPr>
-            <w:tcW w:w="5714" w:type="dxa"/>
-            <w:tcBorders>
-              <w:top w:val="single" w:sz="8" w:space="0" w:color="000000"/>
-              <w:left w:val="single" w:sz="8" w:space="0" w:color="000000"/>
-              <w:bottom w:val="single" w:sz="8" w:space="0" w:color="000000"/>
-              <w:right w:val="single" w:sz="8" w:space="0" w:color="000000"/>
-            </w:tcBorders>
-            <w:tcMar>
-              <w:top w:w="100" w:type="dxa"/>
-              <w:left w:w="100" w:type="dxa"/>
-              <w:bottom w:w="100" w:type="dxa"/>
-              <w:right w:w="100" w:type="dxa"/>
-            </w:tcMar>
-            <w:vAlign w:val="center"/>
-          </w:tcPr>
-          <w:p>
-            <w:r>
-              <w:rPr>
-                <w:rFonts w:ascii="Calibri" w:hAnsi="Calibri" w:cs="Calibri"/>
-                <w:color w:val="000000"/>
-              </w:rPr>
-              <w:t>Партнёрский кол-центр получает актуальную ставку по депозитам в виде файла от банка (например, через SFTP).</w:t>
-            </w:r>
-          </w:p>
-        </w:tc>
-      </w:tr>
-      <w:tr>
-        <w:trPr>
-          <w:trHeight w:val="230"/>
-        </w:trPr>
-        <w:tc>
-          <w:tcPr>
-            <w:tcW w:w="465" w:type="dxa"/>
-            <w:tcBorders>
-              <w:top w:val="single" w:sz="8" w:space="0" w:color="000000"/>
-              <w:left w:val="single" w:sz="8" w:space="0" w:color="000000"/>
-              <w:bottom w:val="single" w:sz="8" w:space="0" w:color="000000"/>
-              <w:right w:val="single" w:sz="8" w:space="0" w:color="000000"/>
-            </w:tcBorders>
-            <w:tcMar>
-              <w:top w:w="100" w:type="dxa"/>
-              <w:left w:w="100" w:type="dxa"/>
-              <w:bottom w:w="100" w:type="dxa"/>
-              <w:right w:w="100" w:type="dxa"/>
-            </w:tcMar>
-            <w:vAlign w:val="center"/>
-          </w:tcPr>
-          <w:p>
-            <w:pPr>
-              <w:rPr>
-                <w:lang w:val="ru-RU"/>
-              </w:rPr>
-            </w:pPr>
-            <w:r>
-              <w:rPr>
-                <w:rFonts w:ascii="Calibri" w:hAnsi="Calibri" w:cs="Calibri"/>
-                <w:color w:val="000000"/>
-              </w:rPr>
-              <w:t>4</w:t>
-            </w:r>
-          </w:p>
-        </w:tc>
-        <w:tc>
-          <w:tcPr>
-            <w:tcW w:w="2295" w:type="dxa"/>
-            <w:tcBorders>
-              <w:top w:val="single" w:sz="8" w:space="0" w:color="000000"/>
-              <w:left w:val="single" w:sz="8" w:space="0" w:color="000000"/>
-              <w:bottom w:val="single" w:sz="8" w:space="0" w:color="000000"/>
-              <w:right w:val="single" w:sz="8" w:space="0" w:color="000000"/>
-            </w:tcBorders>
-            <w:tcMar>
-              <w:top w:w="100" w:type="dxa"/>
-              <w:left w:w="100" w:type="dxa"/>
-              <w:bottom w:w="100" w:type="dxa"/>
-              <w:right w:w="100" w:type="dxa"/>
-            </w:tcMar>
-            <w:vAlign w:val="center"/>
-          </w:tcPr>
-          <w:p>
-            <w:r>
-              <w:rPr>
-                <w:rFonts w:ascii="Calibri" w:hAnsi="Calibri" w:cs="Calibri"/>
-                <w:color w:val="000000"/>
-              </w:rPr>
-              <w:t>Банк, Партнёрский кол-центр, Система управления ставками (RMS)</w:t>
-            </w:r>
-          </w:p>
-        </w:tc>
-        <w:tc>
-          <w:tcPr>
-            <w:tcW w:w="2485" w:type="dxa"/>
-            <w:tcBorders>
-              <w:top w:val="single" w:sz="8" w:space="0" w:color="000000"/>
-              <w:left w:val="single" w:sz="8" w:space="0" w:color="000000"/>
-              <w:bottom w:val="single" w:sz="8" w:space="0" w:color="000000"/>
-              <w:right w:val="single" w:sz="8" w:space="0" w:color="000000"/>
-            </w:tcBorders>
-            <w:tcMar>
-              <w:top w:w="100" w:type="dxa"/>
-              <w:left w:w="100" w:type="dxa"/>
-              <w:bottom w:w="100" w:type="dxa"/>
-              <w:right w:w="100" w:type="dxa"/>
-            </w:tcMar>
-            <w:vAlign w:val="center"/>
-          </w:tcPr>
-          <w:p>
-            <w:r>
-              <w:rPr>
-                <w:rFonts w:ascii="Calibri" w:hAnsi="Calibri" w:cs="Calibri"/>
-                <w:color w:val="000000"/>
-              </w:rPr>
-              <w:t>Автоматизация передачи ставок</w:t>
-            </w:r>
-          </w:p>
-        </w:tc>
-        <w:tc>
-          <w:tcPr>
-            <w:tcW w:w="5714" w:type="dxa"/>
-            <w:tcBorders>
-              <w:top w:val="single" w:sz="8" w:space="0" w:color="000000"/>
-              <w:left w:val="single" w:sz="8" w:space="0" w:color="000000"/>
-              <w:bottom w:val="single" w:sz="8" w:space="0" w:color="000000"/>
-              <w:right w:val="single" w:sz="8" w:space="0" w:color="000000"/>
-            </w:tcBorders>
-            <w:tcMar>
-              <w:top w:w="100" w:type="dxa"/>
-              <w:left w:w="100" w:type="dxa"/>
-              <w:bottom w:w="100" w:type="dxa"/>
-              <w:right w:w="100" w:type="dxa"/>
-            </w:tcMar>
-            <w:vAlign w:val="center"/>
-          </w:tcPr>
-          <w:p>
-            <w:r>
-              <w:rPr>
-                <w:rFonts w:ascii="Calibri" w:hAnsi="Calibri" w:cs="Calibri"/>
-                <w:color w:val="000000"/>
-              </w:rPr>
-              <w:t>Система банка автоматически передаёт ставки партнёрскому кол-центру в заранее согласованном формате (например, через SFTP).</w:t>
-            </w:r>
-          </w:p>
-        </w:tc>
-      </w:tr>
-      <w:tr>
-        <w:trPr>
-          <w:trHeight w:val="230"/>
-        </w:trPr>
-        <w:tc>
-          <w:tcPr>
-            <w:tcW w:w="465" w:type="dxa"/>
-            <w:tcBorders>
-              <w:top w:val="single" w:sz="8" w:space="0" w:color="000000"/>
-              <w:left w:val="single" w:sz="8" w:space="0" w:color="000000"/>
-              <w:bottom w:val="single" w:sz="8" w:space="0" w:color="000000"/>
-              <w:right w:val="single" w:sz="8" w:space="0" w:color="000000"/>
-            </w:tcBorders>
-            <w:tcMar>
-              <w:top w:w="100" w:type="dxa"/>
-              <w:left w:w="100" w:type="dxa"/>
-              <w:bottom w:w="100" w:type="dxa"/>
-              <w:right w:w="100" w:type="dxa"/>
-            </w:tcMar>
-            <w:vAlign w:val="center"/>
-          </w:tcPr>
-          <w:p>
-            <w:pPr>
-              <w:rPr>
-                <w:lang w:val="ru-RU"/>
-              </w:rPr>
-            </w:pPr>
-            <w:r>
-              <w:rPr>
-                <w:rFonts w:ascii="Calibri" w:hAnsi="Calibri" w:cs="Calibri"/>
-                <w:color w:val="000000"/>
-              </w:rPr>
-              <w:t>5</w:t>
-            </w:r>
-          </w:p>
-        </w:tc>
-        <w:tc>
-          <w:tcPr>
-            <w:tcW w:w="2295" w:type="dxa"/>
-            <w:tcBorders>
-              <w:top w:val="single" w:sz="8" w:space="0" w:color="000000"/>
-              <w:left w:val="single" w:sz="8" w:space="0" w:color="000000"/>
-              <w:bottom w:val="single" w:sz="8" w:space="0" w:color="000000"/>
-              <w:right w:val="single" w:sz="8" w:space="0" w:color="000000"/>
-            </w:tcBorders>
-            <w:tcMar>
-              <w:top w:w="100" w:type="dxa"/>
-              <w:left w:w="100" w:type="dxa"/>
-              <w:bottom w:w="100" w:type="dxa"/>
-              <w:right w:w="100" w:type="dxa"/>
-            </w:tcMar>
-            <w:vAlign w:val="center"/>
-          </w:tcPr>
-          <w:p>
-            <w:r>
-              <w:rPr>
-                <w:rFonts w:ascii="Calibri" w:hAnsi="Calibri" w:cs="Calibri"/>
-                <w:color w:val="000000"/>
-              </w:rPr>
-              <w:t>Кол-центр, Клиент</w:t>
-            </w:r>
-          </w:p>
-        </w:tc>
-        <w:tc>
-          <w:tcPr>
-            <w:tcW w:w="2485" w:type="dxa"/>
-            <w:tcBorders>
-              <w:top w:val="single" w:sz="8" w:space="0" w:color="000000"/>
-              <w:left w:val="single" w:sz="8" w:space="0" w:color="000000"/>
-              <w:bottom w:val="single" w:sz="8" w:space="0" w:color="000000"/>
-              <w:right w:val="single" w:sz="8" w:space="0" w:color="000000"/>
-            </w:tcBorders>
-            <w:tcMar>
-              <w:top w:w="100" w:type="dxa"/>
-              <w:left w:w="100" w:type="dxa"/>
-              <w:bottom w:w="100" w:type="dxa"/>
-              <w:right w:w="100" w:type="dxa"/>
-            </w:tcMar>
-            <w:vAlign w:val="center"/>
-          </w:tcPr>
-          <w:p>
-            <w:r>
-              <w:rPr>
-                <w:rFonts w:ascii="Calibri" w:hAnsi="Calibri" w:cs="Calibri"/>
-                <w:color w:val="000000"/>
-              </w:rPr>
-              <w:t>Консультирование по ставкам</w:t>
-            </w:r>
-          </w:p>
-        </w:tc>
-        <w:tc>
-          <w:tcPr>
-            <w:tcW w:w="5714" w:type="dxa"/>
-            <w:tcBorders>
-              <w:top w:val="single" w:sz="8" w:space="0" w:color="000000"/>
-              <w:left w:val="single" w:sz="8" w:space="0" w:color="000000"/>
-              <w:bottom w:val="single" w:sz="8" w:space="0" w:color="000000"/>
-              <w:right w:val="single" w:sz="8" w:space="0" w:color="000000"/>
-            </w:tcBorders>
-            <w:tcMar>
-              <w:top w:w="100" w:type="dxa"/>
-              <w:left w:w="100" w:type="dxa"/>
-              <w:bottom w:w="100" w:type="dxa"/>
-              <w:right w:w="100" w:type="dxa"/>
-            </w:tcMar>
-            <w:vAlign w:val="center"/>
-          </w:tcPr>
-          <w:p>
-            <w:r>
-              <w:rPr>
-                <w:rFonts w:ascii="Calibri" w:hAnsi="Calibri" w:cs="Calibri"/>
-                <w:color w:val="000000"/>
-              </w:rPr>
-              <w:t>Кол-центр консультирует клиента по актуальным ставкам депозитов и возможным условиям.</w:t>
-            </w:r>
-          </w:p>
-        </w:tc>
-      </w:tr>
-      <w:tr>
-        <w:trPr>
-          <w:trHeight w:val="230"/>
-        </w:trPr>
-        <w:tc>
-          <w:tcPr>
-            <w:tcW w:w="465" w:type="dxa"/>
-            <w:tcBorders>
-              <w:top w:val="single" w:sz="8" w:space="0" w:color="000000"/>
-              <w:left w:val="single" w:sz="8" w:space="0" w:color="000000"/>
-              <w:bottom w:val="single" w:sz="8" w:space="0" w:color="000000"/>
-              <w:right w:val="single" w:sz="8" w:space="0" w:color="000000"/>
-            </w:tcBorders>
-            <w:tcMar>
-              <w:top w:w="100" w:type="dxa"/>
-              <w:left w:w="100" w:type="dxa"/>
-              <w:bottom w:w="100" w:type="dxa"/>
-              <w:right w:w="100" w:type="dxa"/>
-            </w:tcMar>
-            <w:vAlign w:val="center"/>
-          </w:tcPr>
-          <w:p>
-            <w:pPr>
-              <w:rPr>
-                <w:lang w:val="ru-RU"/>
-              </w:rPr>
-            </w:pPr>
-            <w:r>
-              <w:rPr>
-                <w:rFonts w:ascii="Calibri" w:hAnsi="Calibri" w:cs="Calibri"/>
-                <w:color w:val="000000"/>
-              </w:rPr>
-              <w:t>6</w:t>
             </w:r>
           </w:p>
         </w:tc>
@@ -1145,212 +769,7 @@
       </w:tr>
       <w:tr>
         <w:trPr>
-          <w:trHeight w:val="230"/>
-        </w:trPr>
-        <w:tc>
-          <w:tcPr>
-            <w:tcW w:w="465" w:type="dxa"/>
-            <w:tcBorders>
-              <w:top w:val="single" w:sz="8" w:space="0" w:color="000000"/>
-              <w:left w:val="single" w:sz="8" w:space="0" w:color="000000"/>
-              <w:bottom w:val="single" w:sz="8" w:space="0" w:color="000000"/>
-              <w:right w:val="single" w:sz="8" w:space="0" w:color="000000"/>
-            </w:tcBorders>
-            <w:tcMar>
-              <w:top w:w="100" w:type="dxa"/>
-              <w:left w:w="100" w:type="dxa"/>
-              <w:bottom w:w="100" w:type="dxa"/>
-              <w:right w:w="100" w:type="dxa"/>
-            </w:tcMar>
-            <w:vAlign w:val="center"/>
-          </w:tcPr>
-          <w:p>
-            <w:r>
-              <w:rPr>
-                <w:rFonts w:ascii="Calibri" w:hAnsi="Calibri" w:cs="Calibri"/>
-                <w:color w:val="000000"/>
-              </w:rPr>
-              <w:t>1</w:t>
-            </w:r>
-          </w:p>
-        </w:tc>
-        <w:tc>
-          <w:tcPr>
-            <w:tcW w:w="7725" w:type="dxa"/>
-            <w:tcBorders>
-              <w:top w:val="single" w:sz="8" w:space="0" w:color="000000"/>
-              <w:left w:val="single" w:sz="8" w:space="0" w:color="000000"/>
-              <w:bottom w:val="single" w:sz="8" w:space="0" w:color="000000"/>
-              <w:right w:val="single" w:sz="8" w:space="0" w:color="000000"/>
-            </w:tcBorders>
-            <w:tcMar>
-              <w:top w:w="100" w:type="dxa"/>
-              <w:left w:w="100" w:type="dxa"/>
-              <w:bottom w:w="100" w:type="dxa"/>
-              <w:right w:w="100" w:type="dxa"/>
-            </w:tcMar>
-            <w:vAlign w:val="center"/>
-          </w:tcPr>
-          <w:p>
-            <w:r>
-              <w:rPr>
-                <w:rFonts w:ascii="Calibri" w:hAnsi="Calibri" w:cs="Calibri"/>
-                <w:b/>
-                <w:bCs/>
-                <w:color w:val="000000"/>
-              </w:rPr>
-              <w:t>Доступность</w:t>
-            </w:r>
-            <w:r>
-              <w:rPr>
-                <w:rFonts w:ascii="Calibri" w:hAnsi="Calibri" w:cs="Calibri"/>
-                <w:color w:val="000000"/>
-              </w:rPr>
-              <w:t>: Все системы, включая кол-центр и партнёрский кол-центр, должны быть доступны 24/7.</w:t>
-            </w:r>
-          </w:p>
-        </w:tc>
-      </w:tr>
-      <w:tr>
-        <w:trPr>
-          <w:trHeight w:val="230"/>
-        </w:trPr>
-        <w:tc>
-          <w:tcPr>
-            <w:tcW w:w="465" w:type="dxa"/>
-            <w:tcBorders>
-              <w:top w:val="single" w:sz="8" w:space="0" w:color="000000"/>
-              <w:left w:val="single" w:sz="8" w:space="0" w:color="000000"/>
-              <w:bottom w:val="single" w:sz="8" w:space="0" w:color="000000"/>
-              <w:right w:val="single" w:sz="8" w:space="0" w:color="000000"/>
-            </w:tcBorders>
-            <w:tcMar>
-              <w:top w:w="100" w:type="dxa"/>
-              <w:left w:w="100" w:type="dxa"/>
-              <w:bottom w:w="100" w:type="dxa"/>
-              <w:right w:w="100" w:type="dxa"/>
-            </w:tcMar>
-            <w:vAlign w:val="center"/>
-          </w:tcPr>
-          <w:p>
-            <w:r>
-              <w:rPr>
-                <w:rFonts w:ascii="Calibri" w:hAnsi="Calibri" w:cs="Calibri"/>
-                <w:color w:val="000000"/>
-              </w:rPr>
-              <w:lastRenderedPageBreak/>
-              <w:t>2</w:t>
-            </w:r>
-          </w:p>
-        </w:tc>
-        <w:tc>
-          <w:tcPr>
-            <w:tcW w:w="7725" w:type="dxa"/>
-            <w:tcBorders>
-              <w:top w:val="single" w:sz="8" w:space="0" w:color="000000"/>
-              <w:left w:val="single" w:sz="8" w:space="0" w:color="000000"/>
-              <w:bottom w:val="single" w:sz="8" w:space="0" w:color="000000"/>
-              <w:right w:val="single" w:sz="8" w:space="0" w:color="000000"/>
-            </w:tcBorders>
-            <w:tcMar>
-              <w:top w:w="100" w:type="dxa"/>
-              <w:left w:w="100" w:type="dxa"/>
-              <w:bottom w:w="100" w:type="dxa"/>
-              <w:right w:w="100" w:type="dxa"/>
-            </w:tcMar>
-            <w:vAlign w:val="center"/>
-          </w:tcPr>
-          <w:p>
-            <w:r>
-              <w:rPr>
-                <w:rFonts w:ascii="Calibri" w:hAnsi="Calibri" w:cs="Calibri"/>
-                <w:b/>
-                <w:bCs/>
-                <w:color w:val="000000"/>
-              </w:rPr>
-              <w:t>Надежность</w:t>
-            </w:r>
-            <w:r>
-              <w:rPr>
-                <w:rFonts w:ascii="Calibri" w:hAnsi="Calibri" w:cs="Calibri"/>
-                <w:color w:val="000000"/>
-              </w:rPr>
-              <w:t>: Система должна обеспечивать передачу ставок без потерь данных и с минимальной задержкой.</w:t>
-            </w:r>
-          </w:p>
-        </w:tc>
-      </w:tr>
-      <w:tr>
-        <w:trPr>
-          <w:trHeight w:val="230"/>
-        </w:trPr>
-        <w:tc>
-          <w:tcPr>
-            <w:tcW w:w="465" w:type="dxa"/>
-            <w:tcBorders>
-              <w:top w:val="single" w:sz="8" w:space="0" w:color="000000"/>
-              <w:left w:val="single" w:sz="8" w:space="0" w:color="000000"/>
-              <w:bottom w:val="single" w:sz="8" w:space="0" w:color="000000"/>
-              <w:right w:val="single" w:sz="8" w:space="0" w:color="000000"/>
-            </w:tcBorders>
-            <w:tcMar>
-              <w:top w:w="100" w:type="dxa"/>
-              <w:left w:w="100" w:type="dxa"/>
-              <w:bottom w:w="100" w:type="dxa"/>
-              <w:right w:w="100" w:type="dxa"/>
-            </w:tcMar>
-            <w:vAlign w:val="center"/>
-          </w:tcPr>
-          <w:p>
-            <w:r>
-              <w:rPr>
-                <w:rFonts w:ascii="Calibri" w:hAnsi="Calibri" w:cs="Calibri"/>
-                <w:color w:val="000000"/>
-              </w:rPr>
-              <w:t>3</w:t>
-            </w:r>
-          </w:p>
-        </w:tc>
-        <w:tc>
-          <w:tcPr>
-            <w:tcW w:w="7725" w:type="dxa"/>
-            <w:tcBorders>
-              <w:top w:val="single" w:sz="8" w:space="0" w:color="000000"/>
-              <w:left w:val="single" w:sz="8" w:space="0" w:color="000000"/>
-              <w:bottom w:val="single" w:sz="8" w:space="0" w:color="000000"/>
-              <w:right w:val="single" w:sz="8" w:space="0" w:color="000000"/>
-            </w:tcBorders>
-            <w:tcMar>
-              <w:top w:w="100" w:type="dxa"/>
-              <w:left w:w="100" w:type="dxa"/>
-              <w:bottom w:w="100" w:type="dxa"/>
-              <w:right w:w="100" w:type="dxa"/>
-            </w:tcMar>
-            <w:vAlign w:val="center"/>
-          </w:tcPr>
-          <w:p>
-            <w:r>
-              <w:rPr>
-                <w:rFonts w:ascii="Calibri" w:hAnsi="Calibri" w:cs="Calibri"/>
-                <w:b/>
-                <w:bCs/>
-                <w:color w:val="000000"/>
-              </w:rPr>
-              <w:t>Безопасность</w:t>
-            </w:r>
-            <w:r>
-              <w:rPr>
-                <w:rFonts w:ascii="Calibri" w:hAnsi="Calibri" w:cs="Calibri"/>
-                <w:color w:val="000000"/>
-              </w:rPr>
-              <w:t>: Все передаваемые данные должны быть защищены шифрованием (например, при использовании SFTP).</w:t>
-            </w:r>
-          </w:p>
-        </w:tc>
-      </w:tr>
-      <w:tr>
-        <w:trPr>
-          <w:trHeight w:val="230"/>
+          <w:trHeight w:val="515"/>
         </w:trPr>
         <w:tc>
           <w:tcPr>
@@ -1371,17 +790,20 @@
           </w:tcPr>
           <w:p>
             <w:pPr>
-              <w:rPr>
-                <w:lang w:val="en-US"/>
+              <w:jc w:val="center"/>
+              <w:rPr>
+                <w:b/>
+                <w:bCs/>
+                <w:color w:val="000000"/>
+                <w:lang w:val="ru-RU"/>
               </w:rPr>
             </w:pPr>
             <w:r>
               <w:rPr>
                 <w:rFonts w:ascii="Calibri" w:hAnsi="Calibri" w:cs="Calibri"/>
                 <w:color w:val="000000"/>
-                <w:lang w:val="en-US"/>
-              </w:rPr>
-              <w:t>4</w:t>
+              </w:rPr>
+              <w:t>1</w:t>
             </w:r>
           </w:p>
         </w:tc>
@@ -1405,7 +827,9 @@
           <w:p>
             <w:pPr>
               <w:rPr>
-                <w:lang w:val="ru-RU"/>
+                <w:b/>
+                <w:bCs/>
+                <w:color w:val="000000"/>
               </w:rPr>
             </w:pPr>
             <w:r>
@@ -1415,21 +839,21 @@
                 <w:bCs/>
                 <w:color w:val="000000"/>
               </w:rPr>
-              <w:t>Совместимость</w:t>
+              <w:t>Надежность</w:t>
             </w:r>
             <w:r>
               <w:rPr>
                 <w:rFonts w:ascii="Calibri" w:hAnsi="Calibri" w:cs="Calibri"/>
                 <w:color w:val="000000"/>
               </w:rPr>
-              <w:t>: Интеграция с партнёрским кол-центром должна использовать формат данных (например, SFTP), который совместим с его существующими системами.</w:t>
+              <w:t>: Система должна обеспечивать передачу ставок без потерь данных и с минимальной задержкой.</w:t>
             </w:r>
           </w:p>
         </w:tc>
       </w:tr>
       <w:tr>
         <w:trPr>
-          <w:trHeight w:val="230"/>
+          <w:trHeight w:val="515"/>
         </w:trPr>
         <w:tc>
           <w:tcPr>
@@ -1450,17 +874,19 @@
           </w:tcPr>
           <w:p>
             <w:pPr>
-              <w:rPr>
-                <w:lang w:val="en-US"/>
+              <w:jc w:val="center"/>
+              <w:rPr>
+                <w:b/>
+                <w:bCs/>
+                <w:color w:val="000000"/>
               </w:rPr>
             </w:pPr>
             <w:r>
               <w:rPr>
                 <w:rFonts w:ascii="Calibri" w:hAnsi="Calibri" w:cs="Calibri"/>
                 <w:color w:val="000000"/>
-                <w:lang w:val="en-US"/>
-              </w:rPr>
-              <w:t>5</w:t>
+              </w:rPr>
+              <w:t>2</w:t>
             </w:r>
           </w:p>
         </w:tc>
@@ -1482,6 +908,13 @@
             <w:vAlign w:val="center"/>
           </w:tcPr>
           <w:p>
+            <w:pPr>
+              <w:rPr>
+                <w:b/>
+                <w:bCs/>
+                <w:color w:val="000000"/>
+              </w:rPr>
+            </w:pPr>
             <w:r>
               <w:rPr>
                 <w:rFonts w:ascii="Calibri" w:hAnsi="Calibri" w:cs="Calibri"/>
@@ -1489,21 +922,21 @@
                 <w:bCs/>
                 <w:color w:val="000000"/>
               </w:rPr>
-              <w:t>Мониторинг</w:t>
+              <w:t>Безопасность</w:t>
             </w:r>
             <w:r>
               <w:rPr>
                 <w:rFonts w:ascii="Calibri" w:hAnsi="Calibri" w:cs="Calibri"/>
                 <w:color w:val="000000"/>
               </w:rPr>
-              <w:t>: Все системы должны быть оборудованы средствами мониторинга для отслеживания состояния и производительности.</w:t>
+              <w:t>: Все передаваемые данные должны быть защищены шифрованием (например, при использовании SFTP).</w:t>
             </w:r>
           </w:p>
         </w:tc>
       </w:tr>
       <w:tr>
         <w:trPr>
-          <w:trHeight w:val="230"/>
+          <w:trHeight w:val="515"/>
         </w:trPr>
         <w:tc>
           <w:tcPr>
@@ -1524,17 +957,19 @@
           </w:tcPr>
           <w:p>
             <w:pPr>
-              <w:rPr>
-                <w:lang w:val="en-US"/>
+              <w:jc w:val="center"/>
+              <w:rPr>
+                <w:b/>
+                <w:bCs/>
+                <w:color w:val="000000"/>
               </w:rPr>
             </w:pPr>
             <w:r>
               <w:rPr>
                 <w:rFonts w:ascii="Calibri" w:hAnsi="Calibri" w:cs="Calibri"/>
                 <w:color w:val="000000"/>
-                <w:lang w:val="en-US"/>
-              </w:rPr>
-              <w:t>6</w:t>
+              </w:rPr>
+              <w:t>3</w:t>
             </w:r>
           </w:p>
         </w:tc>
@@ -1556,6 +991,96 @@
             <w:vAlign w:val="center"/>
           </w:tcPr>
           <w:p>
+            <w:pPr>
+              <w:rPr>
+                <w:b/>
+                <w:bCs/>
+                <w:color w:val="000000"/>
+              </w:rPr>
+            </w:pPr>
+            <w:r>
+              <w:rPr>
+                <w:rFonts w:ascii="Calibri" w:hAnsi="Calibri" w:cs="Calibri"/>
+                <w:b/>
+                <w:bCs/>
+                <w:color w:val="000000"/>
+              </w:rPr>
+              <w:t>Совместимость</w:t>
+            </w:r>
+            <w:r>
+              <w:rPr>
+                <w:rFonts w:ascii="Calibri" w:hAnsi="Calibri" w:cs="Calibri"/>
+                <w:color w:val="000000"/>
+              </w:rPr>
+              <w:t>: Интеграция с партнёрским кол-центром должна использовать формат данных (например, SFTP), который совместим с его существующими системами.</w:t>
+            </w:r>
+          </w:p>
+        </w:tc>
+      </w:tr>
+      <w:tr>
+        <w:trPr>
+          <w:trHeight w:val="515"/>
+        </w:trPr>
+        <w:tc>
+          <w:tcPr>
+            <w:tcW w:w="465" w:type="dxa"/>
+            <w:tcBorders>
+              <w:top w:val="single" w:sz="8" w:space="0" w:color="000000"/>
+              <w:left w:val="single" w:sz="8" w:space="0" w:color="000000"/>
+              <w:bottom w:val="single" w:sz="8" w:space="0" w:color="000000"/>
+              <w:right w:val="single" w:sz="8" w:space="0" w:color="000000"/>
+            </w:tcBorders>
+            <w:tcMar>
+              <w:top w:w="100" w:type="dxa"/>
+              <w:left w:w="100" w:type="dxa"/>
+              <w:bottom w:w="100" w:type="dxa"/>
+              <w:right w:w="100" w:type="dxa"/>
+            </w:tcMar>
+            <w:vAlign w:val="center"/>
+          </w:tcPr>
+          <w:p>
+            <w:pPr>
+              <w:jc w:val="center"/>
+              <w:rPr>
+                <w:b/>
+                <w:bCs/>
+                <w:color w:val="000000"/>
+              </w:rPr>
+            </w:pPr>
+            <w:r>
+              <w:rPr>
+                <w:rFonts w:ascii="Calibri" w:hAnsi="Calibri" w:cs="Calibri"/>
+                <w:color w:val="000000"/>
+              </w:rPr>
+              <w:t>4</w:t>
+            </w:r>
+          </w:p>
+        </w:tc>
+        <w:tc>
+          <w:tcPr>
+            <w:tcW w:w="7725" w:type="dxa"/>
+            <w:tcBorders>
+              <w:top w:val="single" w:sz="8" w:space="0" w:color="000000"/>
+              <w:left w:val="single" w:sz="8" w:space="0" w:color="000000"/>
+              <w:bottom w:val="single" w:sz="8" w:space="0" w:color="000000"/>
+              <w:right w:val="single" w:sz="8" w:space="0" w:color="000000"/>
+            </w:tcBorders>
+            <w:tcMar>
+              <w:top w:w="100" w:type="dxa"/>
+              <w:left w:w="100" w:type="dxa"/>
+              <w:bottom w:w="100" w:type="dxa"/>
+              <w:right w:w="100" w:type="dxa"/>
+            </w:tcMar>
+            <w:vAlign w:val="center"/>
+          </w:tcPr>
+          <w:p>
+            <w:pPr>
+              <w:rPr>
+                <w:b/>
+                <w:bCs/>
+                <w:color w:val="000000"/>
+              </w:rPr>
+            </w:pPr>
             <w:r>
               <w:rPr>
                 <w:rFonts w:ascii="Calibri" w:hAnsi="Calibri" w:cs="Calibri"/>
@@ -1590,7 +1115,9 @@
         </w:rPr>
       </w:pPr>
       <w:bookmarkStart w:id="7" w:name="_qmphm5d6rvi3" w:colFirst="0" w:colLast="0"/>
+      <w:bookmarkStart w:id="8" w:name="_GoBack"/>
       <w:bookmarkEnd w:id="7"/>
+      <w:bookmarkEnd w:id="8"/>
       <w:r>
         <w:rPr>
           <w:b/>
@@ -1608,18 +1135,14 @@
           <w:noProof/>
         </w:rPr>
       </w:pPr>
-      <w:bookmarkStart w:id="8" w:name="OLE_LINK3"/>
-      <w:bookmarkStart w:id="9" w:name="OLE_LINK4"/>
-      <w:r>
-        <w:t xml:space="preserve">Выбор решения основан на необходимости интеграции ставок между банком и кол-центром с использованием SFTP для безопасной передачи данных. Это решение подходит, так как партнёрский кол-центр не поддерживает API. Использование </w:t>
-      </w:r>
-      <w:proofErr w:type="spellStart"/>
-      <w:r>
-        <w:t>Kafka</w:t>
-      </w:r>
-      <w:proofErr w:type="spellEnd"/>
-      <w:r>
-        <w:t xml:space="preserve"> помогает масштабировать систему и повысить её производительность при увеличении нагрузки, гарантируя высокую доступность и стабильность.</w:t>
+      <w:bookmarkStart w:id="9" w:name="OLE_LINK3"/>
+      <w:bookmarkStart w:id="10" w:name="OLE_LINK4"/>
+      <w:r>
+        <w:t xml:space="preserve">Выбор решения основан на необходимости интеграции ставок между банком и кол-центром с использованием SFTP для безопасной передачи данных. Это решение подходит, так как партнёрский кол-центр не поддерживает API. Использование Kafka </w:t>
+      </w:r>
+      <w:r>
+        <w:lastRenderedPageBreak/>
+        <w:t>помогает масштабировать систему и повысить её производительность при увеличении нагрузки, гарантируя высокую доступность и стабильность.</w:t>
       </w:r>
     </w:p>
     <w:p>
@@ -1693,7 +1216,6 @@
           <w:color w:val="595959" w:themeColor="text1" w:themeTint="A6"/>
           <w:lang w:val="ru-RU"/>
         </w:rPr>
-        <w:lastRenderedPageBreak/>
         <w:t xml:space="preserve">Диаграмма </w:t>
       </w:r>
       <w:r>
@@ -1738,6 +1260,7 @@
           <w:color w:val="595959" w:themeColor="text1" w:themeTint="A6"/>
           <w:lang w:val="ru-RU"/>
         </w:rPr>
+        <w:lastRenderedPageBreak/>
         <w:drawing>
           <wp:inline distT="0" distB="0" distL="0" distR="0" wp14:anchorId="2DDB3807" wp14:editId="68B4174B">
             <wp:extent cx="5726430" cy="3725545"/>
@@ -1844,10 +1367,10 @@
           <w:szCs w:val="26"/>
         </w:rPr>
       </w:pPr>
-      <w:bookmarkStart w:id="10" w:name="_bjrr7veeh80c" w:colFirst="0" w:colLast="0"/>
-      <w:bookmarkEnd w:id="8"/>
+      <w:bookmarkStart w:id="11" w:name="_bjrr7veeh80c" w:colFirst="0" w:colLast="0"/>
       <w:bookmarkEnd w:id="9"/>
       <w:bookmarkEnd w:id="10"/>
+      <w:bookmarkEnd w:id="11"/>
       <w:r>
         <w:rPr>
           <w:b/>
@@ -2107,12 +1630,7 @@
         <w:br/>
       </w:r>
       <w:r>
-        <w:t>Потенциальные уязвимости в передаче данных могут привести к утечке персональных данных клиентов, что нарушает требования безопасности и может повлечь за собой юридические последствия</w:t>
-      </w:r>
-      <w:bookmarkStart w:id="11" w:name="_GoBack"/>
-      <w:bookmarkEnd w:id="11"/>
-      <w:r>
-        <w:t xml:space="preserve"> для банка.</w:t>
+        <w:t>Потенциальные уязвимости в передаче данных могут привести к утечке персональных данных клиентов, что нарушает требования безопасности и может повлечь за собой юридические последствия для банка.</w:t>
       </w:r>
     </w:p>
     <w:sectPr>

</xml_diff>